<commit_message>
added derivations to report
</commit_message>
<xml_diff>
--- a/assignment1/report.docx
+++ b/assignment1/report.docx
@@ -1,10 +1,10 @@
 
 <file path=word/document.xml><?xml version="1.0" encoding="utf-8"?>
-<w:document xmlns:wpc="http://schemas.microsoft.com/office/word/2010/wordprocessingCanvas" xmlns:cx="http://schemas.microsoft.com/office/drawing/2014/chartex" xmlns:cx1="http://schemas.microsoft.com/office/drawing/2015/9/8/chartex" xmlns:cx2="http://schemas.microsoft.com/office/drawing/2015/10/21/chartex" xmlns:cx3="http://schemas.microsoft.com/office/drawing/2016/5/9/chartex" xmlns:cx4="http://schemas.microsoft.com/office/drawing/2016/5/10/chartex" xmlns:cx5="http://schemas.microsoft.com/office/drawing/2016/5/11/chartex" xmlns:mc="http://schemas.openxmlformats.org/markup-compatibility/2006" xmlns:o="urn:schemas-microsoft-com:office:office" xmlns:r="http://schemas.openxmlformats.org/officeDocument/2006/relationships" xmlns:m="http://schemas.openxmlformats.org/officeDocument/2006/math" xmlns:v="urn:schemas-microsoft-com:vml" xmlns:wp14="http://schemas.microsoft.com/office/word/2010/wordprocessingDrawing" xmlns:wp="http://schemas.openxmlformats.org/drawingml/2006/wordprocessingDrawing" xmlns:w10="urn:schemas-microsoft-com:office:word" xmlns:w="http://schemas.openxmlformats.org/wordprocessingml/2006/main" xmlns:w14="http://schemas.microsoft.com/office/word/2010/wordml" xmlns:w15="http://schemas.microsoft.com/office/word/2012/wordml" xmlns:w16se="http://schemas.microsoft.com/office/word/2015/wordml/symex" xmlns:wpg="http://schemas.microsoft.com/office/word/2010/wordprocessingGroup" xmlns:wpi="http://schemas.microsoft.com/office/word/2010/wordprocessingInk" xmlns:wne="http://schemas.microsoft.com/office/word/2006/wordml" xmlns:wps="http://schemas.microsoft.com/office/word/2010/wordprocessingShape" mc:Ignorable="w14 w15 w16se wp14">
+<w:document xmlns:wpc="http://schemas.microsoft.com/office/word/2010/wordprocessingCanvas" xmlns:mo="http://schemas.microsoft.com/office/mac/office/2008/main" xmlns:mc="http://schemas.openxmlformats.org/markup-compatibility/2006" xmlns:mv="urn:schemas-microsoft-com:mac:vml" xmlns:o="urn:schemas-microsoft-com:office:office" xmlns:r="http://schemas.openxmlformats.org/officeDocument/2006/relationships" xmlns:m="http://schemas.openxmlformats.org/officeDocument/2006/math" xmlns:v="urn:schemas-microsoft-com:vml" xmlns:wp14="http://schemas.microsoft.com/office/word/2010/wordprocessingDrawing" xmlns:wp="http://schemas.openxmlformats.org/drawingml/2006/wordprocessingDrawing" xmlns:w10="urn:schemas-microsoft-com:office:word" xmlns:w="http://schemas.openxmlformats.org/wordprocessingml/2006/main" xmlns:w14="http://schemas.microsoft.com/office/word/2010/wordml" xmlns:w15="http://schemas.microsoft.com/office/word/2012/wordml" xmlns:wpg="http://schemas.microsoft.com/office/word/2010/wordprocessingGroup" xmlns:wpi="http://schemas.microsoft.com/office/word/2010/wordprocessingInk" xmlns:wne="http://schemas.microsoft.com/office/word/2006/wordml" xmlns:wps="http://schemas.microsoft.com/office/word/2010/wordprocessingShape" mc:Ignorable="w14 w15 wp14">
   <w:body>
     <w:p>
       <w:pPr>
-        <w:pStyle w:val="Titel"/>
+        <w:pStyle w:val="Title"/>
         <w:jc w:val="center"/>
         <w:rPr>
           <w:rFonts w:ascii="Times New Roman" w:hAnsi="Times New Roman" w:cs="Times New Roman"/>
@@ -23,7 +23,7 @@
     </w:p>
     <w:p>
       <w:pPr>
-        <w:pStyle w:val="berschrift1"/>
+        <w:pStyle w:val="Heading1"/>
         <w:jc w:val="center"/>
         <w:rPr>
           <w:rFonts w:ascii="Times New Roman" w:hAnsi="Times New Roman" w:cs="Times New Roman"/>
@@ -65,7 +65,7 @@
     </w:p>
     <w:tbl>
       <w:tblPr>
-        <w:tblStyle w:val="Tabellenraster"/>
+        <w:tblStyle w:val="TableGrid"/>
         <w:tblW w:w="0" w:type="auto"/>
         <w:tblLook w:val="04A0" w:firstRow="1" w:lastRow="0" w:firstColumn="1" w:lastColumn="0" w:noHBand="0" w:noVBand="1"/>
       </w:tblPr>
@@ -118,7 +118,7 @@
                 <w:rFonts w:ascii="Times New Roman" w:hAnsi="Times New Roman" w:cs="Times New Roman"/>
                 <w:lang w:val="en-US"/>
               </w:rPr>
-              <w:t>Last name</w:t>
+              <w:t>Papst</w:t>
             </w:r>
           </w:p>
         </w:tc>
@@ -138,7 +138,7 @@
                 <w:rFonts w:ascii="Times New Roman" w:hAnsi="Times New Roman" w:cs="Times New Roman"/>
                 <w:lang w:val="en-US"/>
               </w:rPr>
-              <w:t>First name</w:t>
+              <w:t>Stefan</w:t>
             </w:r>
           </w:p>
         </w:tc>
@@ -158,7 +158,7 @@
                 <w:rFonts w:ascii="Times New Roman" w:hAnsi="Times New Roman" w:cs="Times New Roman"/>
                 <w:lang w:val="en-US"/>
               </w:rPr>
-              <w:t>Matriculation Number</w:t>
+              <w:t>1430868</w:t>
             </w:r>
           </w:p>
         </w:tc>
@@ -300,42 +300,107 @@
     </w:p>
     <w:p>
       <w:pPr>
-        <w:pStyle w:val="berschrift1"/>
-        <w:rPr>
-          <w:lang w:val="en-US"/>
-        </w:rPr>
+        <w:pStyle w:val="Heading1"/>
       </w:pPr>
       <w:r>
-        <w:rPr>
-          <w:lang w:val="en-US"/>
-        </w:rPr>
         <w:lastRenderedPageBreak/>
-        <w:t xml:space="preserve">Plot for each </w:t>
-      </w:r>
-      <w:r>
-        <w:rPr>
-          <w:lang w:val="en-US"/>
-        </w:rPr>
-        <w:t xml:space="preserve">of the following </w:t>
-      </w:r>
-      <w:r>
-        <w:rPr>
-          <w:lang w:val="en-US"/>
-        </w:rPr>
-        <w:t>polynomial degrees: 1, 2, 5, 20</w:t>
+        <w:t xml:space="preserve">Derivation of Regularized Linear Regression </w:t>
+      </w:r>
+    </w:p>
+    <w:p>
+      <w:r>
+        <w:rPr>
+          <w:noProof/>
+          <w:lang w:eastAsia="en-GB"/>
+        </w:rPr>
+        <w:drawing>
+          <wp:inline distT="0" distB="0" distL="0" distR="0" wp14:anchorId="7B876EAB" wp14:editId="617F67D5">
+            <wp:extent cx="5309235" cy="7516576"/>
+            <wp:effectExtent l="0" t="0" r="0" b="1905"/>
+            <wp:docPr id="7" name="Picture 7" descr="1.png"/>
+            <wp:cNvGraphicFramePr>
+              <a:graphicFrameLocks xmlns:a="http://schemas.openxmlformats.org/drawingml/2006/main" noChangeAspect="1"/>
+            </wp:cNvGraphicFramePr>
+            <a:graphic xmlns:a="http://schemas.openxmlformats.org/drawingml/2006/main">
+              <a:graphicData uri="http://schemas.openxmlformats.org/drawingml/2006/picture">
+                <pic:pic xmlns:pic="http://schemas.openxmlformats.org/drawingml/2006/picture">
+                  <pic:nvPicPr>
+                    <pic:cNvPr id="0" name="Picture 1" descr="1.png"/>
+                    <pic:cNvPicPr>
+                      <a:picLocks noChangeAspect="1" noChangeArrowheads="1"/>
+                    </pic:cNvPicPr>
+                  </pic:nvPicPr>
+                  <pic:blipFill>
+                    <a:blip r:embed="rId4">
+                      <a:extLst>
+                        <a:ext uri="{28A0092B-C50C-407E-A947-70E740481C1C}">
+                          <a14:useLocalDpi xmlns:a14="http://schemas.microsoft.com/office/drawing/2010/main" val="0"/>
+                        </a:ext>
+                      </a:extLst>
+                    </a:blip>
+                    <a:srcRect/>
+                    <a:stretch>
+                      <a:fillRect/>
+                    </a:stretch>
+                  </pic:blipFill>
+                  <pic:spPr bwMode="auto">
+                    <a:xfrm>
+                      <a:off x="0" y="0"/>
+                      <a:ext cx="5312458" cy="7521139"/>
+                    </a:xfrm>
+                    <a:prstGeom prst="rect">
+                      <a:avLst/>
+                    </a:prstGeom>
+                    <a:noFill/>
+                    <a:ln>
+                      <a:noFill/>
+                    </a:ln>
+                  </pic:spPr>
+                </pic:pic>
+              </a:graphicData>
+            </a:graphic>
+          </wp:inline>
+        </w:drawing>
       </w:r>
     </w:p>
     <w:p>
       <w:pPr>
-        <w:pStyle w:val="berschrift3"/>
+        <w:pStyle w:val="Heading1"/>
         <w:rPr>
           <w:lang w:val="en-US"/>
         </w:rPr>
       </w:pPr>
       <w:r>
         <w:rPr>
+          <w:lang w:val="en-US"/>
+        </w:rPr>
+        <w:lastRenderedPageBreak/>
+        <w:t xml:space="preserve">Plot for each </w:t>
+      </w:r>
+      <w:r>
+        <w:rPr>
+          <w:lang w:val="en-US"/>
+        </w:rPr>
+        <w:t xml:space="preserve">of the following </w:t>
+      </w:r>
+      <w:r>
+        <w:rPr>
+          <w:lang w:val="en-US"/>
+        </w:rPr>
+        <w:t>polynomial degrees: 1, 2, 5, 20</w:t>
+      </w:r>
+    </w:p>
+    <w:p>
+      <w:pPr>
+        <w:pStyle w:val="Heading3"/>
+        <w:rPr>
+          <w:lang w:val="en-US"/>
+        </w:rPr>
+      </w:pPr>
+      <w:r>
+        <w:rPr>
           <w:noProof/>
-          <w:lang w:eastAsia="de-AT"/>
+          <w:lang w:eastAsia="en-GB"/>
         </w:rPr>
         <w:drawing>
           <wp:anchor distT="0" distB="0" distL="114300" distR="114300" simplePos="0" relativeHeight="251658240" behindDoc="0" locked="0" layoutInCell="1" allowOverlap="1" wp14:anchorId="49400254" wp14:editId="0F30BEB9">
@@ -369,7 +434,7 @@
                     <pic:cNvPicPr/>
                   </pic:nvPicPr>
                   <pic:blipFill rotWithShape="1">
-                    <a:blip r:embed="rId4">
+                    <a:blip r:embed="rId5">
                       <a:extLst>
                         <a:ext uri="{28A0092B-C50C-407E-A947-70E740481C1C}">
                           <a14:useLocalDpi xmlns:a14="http://schemas.microsoft.com/office/drawing/2010/main" val="0"/>
@@ -417,12 +482,12 @@
     </w:p>
     <w:p>
       <w:pPr>
-        <w:pStyle w:val="berschrift3"/>
+        <w:pStyle w:val="Heading3"/>
       </w:pPr>
       <w:r>
         <w:rPr>
           <w:noProof/>
-          <w:lang w:eastAsia="de-AT"/>
+          <w:lang w:eastAsia="en-GB"/>
         </w:rPr>
         <w:drawing>
           <wp:anchor distT="0" distB="0" distL="114300" distR="114300" simplePos="0" relativeHeight="251659264" behindDoc="0" locked="0" layoutInCell="1" allowOverlap="1" wp14:anchorId="4E0F5613" wp14:editId="74CD46CF">
@@ -456,7 +521,7 @@
                     <pic:cNvPicPr/>
                   </pic:nvPicPr>
                   <pic:blipFill rotWithShape="1">
-                    <a:blip r:embed="rId5">
+                    <a:blip r:embed="rId6">
                       <a:extLst>
                         <a:ext uri="{28A0092B-C50C-407E-A947-70E740481C1C}">
                           <a14:useLocalDpi xmlns:a14="http://schemas.microsoft.com/office/drawing/2010/main" val="0"/>
@@ -513,7 +578,7 @@
     </w:p>
     <w:p>
       <w:pPr>
-        <w:pStyle w:val="berschrift3"/>
+        <w:pStyle w:val="Heading3"/>
         <w:rPr>
           <w:lang w:val="en-US"/>
         </w:rPr>
@@ -521,7 +586,7 @@
       <w:r>
         <w:rPr>
           <w:noProof/>
-          <w:lang w:eastAsia="de-AT"/>
+          <w:lang w:eastAsia="en-GB"/>
         </w:rPr>
         <w:lastRenderedPageBreak/>
         <w:drawing>
@@ -556,7 +621,7 @@
                     <pic:cNvPicPr/>
                   </pic:nvPicPr>
                   <pic:blipFill rotWithShape="1">
-                    <a:blip r:embed="rId6">
+                    <a:blip r:embed="rId7">
                       <a:extLst>
                         <a:ext uri="{28A0092B-C50C-407E-A947-70E740481C1C}">
                           <a14:useLocalDpi xmlns:a14="http://schemas.microsoft.com/office/drawing/2010/main" val="0"/>
@@ -614,7 +679,9 @@
       </w:pPr>
       <w:r>
         <w:rPr>
-          <w:rStyle w:val="berschrift3Zchn"/>
+          <w:rStyle w:val="Heading3Char"/>
+          <w:noProof/>
+          <w:lang w:eastAsia="en-GB"/>
         </w:rPr>
         <w:drawing>
           <wp:anchor distT="0" distB="0" distL="114300" distR="114300" simplePos="0" relativeHeight="251661312" behindDoc="0" locked="0" layoutInCell="1" allowOverlap="1" wp14:anchorId="75F4E5FD" wp14:editId="066BDC03">
@@ -648,7 +715,7 @@
                     <pic:cNvPicPr/>
                   </pic:nvPicPr>
                   <pic:blipFill rotWithShape="1">
-                    <a:blip r:embed="rId7">
+                    <a:blip r:embed="rId8">
                       <a:extLst>
                         <a:ext uri="{28A0092B-C50C-407E-A947-70E740481C1C}">
                           <a14:useLocalDpi xmlns:a14="http://schemas.microsoft.com/office/drawing/2010/main" val="0"/>
@@ -720,7 +787,7 @@
     </w:p>
     <w:p>
       <w:pPr>
-        <w:pStyle w:val="berschrift1"/>
+        <w:pStyle w:val="Heading1"/>
         <w:rPr>
           <w:lang w:val="en-US"/>
         </w:rPr>
@@ -750,11 +817,6 @@
           <w:lang w:val="en-US"/>
         </w:rPr>
         <w:br/>
-      </w:r>
-      <w:r>
-        <w:rPr>
-          <w:lang w:val="en-US"/>
-        </w:rPr>
         <w:t xml:space="preserve">Training error: </w:t>
       </w:r>
       <w:r>
@@ -786,154 +848,13 @@
       <w:r>
         <w:rPr>
           <w:noProof/>
-          <w:lang w:eastAsia="de-AT"/>
+          <w:lang w:eastAsia="en-GB"/>
         </w:rPr>
         <w:drawing>
           <wp:inline distT="0" distB="0" distL="0" distR="0" wp14:anchorId="20A267A7" wp14:editId="116F334F">
             <wp:extent cx="5760720" cy="2993390"/>
             <wp:effectExtent l="0" t="0" r="0" b="0"/>
             <wp:docPr id="5" name="Grafik 5"/>
-            <wp:cNvGraphicFramePr>
-              <a:graphicFrameLocks xmlns:a="http://schemas.openxmlformats.org/drawingml/2006/main" noChangeAspect="1"/>
-            </wp:cNvGraphicFramePr>
-            <a:graphic xmlns:a="http://schemas.openxmlformats.org/drawingml/2006/main">
-              <a:graphicData uri="http://schemas.openxmlformats.org/drawingml/2006/picture">
-                <pic:pic xmlns:pic="http://schemas.openxmlformats.org/drawingml/2006/picture">
-                  <pic:nvPicPr>
-                    <pic:cNvPr id="1" name=""/>
-                    <pic:cNvPicPr/>
-                  </pic:nvPicPr>
-                  <pic:blipFill>
-                    <a:blip r:embed="rId8"/>
-                    <a:stretch>
-                      <a:fillRect/>
-                    </a:stretch>
-                  </pic:blipFill>
-                  <pic:spPr>
-                    <a:xfrm>
-                      <a:off x="0" y="0"/>
-                      <a:ext cx="5760720" cy="2993390"/>
-                    </a:xfrm>
-                    <a:prstGeom prst="rect">
-                      <a:avLst/>
-                    </a:prstGeom>
-                  </pic:spPr>
-                </pic:pic>
-              </a:graphicData>
-            </a:graphic>
-          </wp:inline>
-        </w:drawing>
-      </w:r>
-    </w:p>
-    <w:p>
-      <w:pPr>
-        <w:pStyle w:val="berschrift1"/>
-        <w:rPr>
-          <w:lang w:val="en-US"/>
-        </w:rPr>
-      </w:pPr>
-      <w:r>
-        <w:rPr>
-          <w:lang w:val="en-US"/>
-        </w:rPr>
-        <w:t>Plot of polynomial degree with lowest training error</w:t>
-      </w:r>
-    </w:p>
-    <w:p>
-      <w:pPr>
-        <w:rPr>
-          <w:lang w:val="en-US"/>
-        </w:rPr>
-      </w:pPr>
-      <w:r>
-        <w:rPr>
-          <w:lang w:val="en-US"/>
-        </w:rPr>
-        <w:t xml:space="preserve">The polynomial degree </w:t>
-      </w:r>
-      <w:r>
-        <w:rPr>
-          <w:lang w:val="en-US"/>
-        </w:rPr>
-        <w:t>13</w:t>
-      </w:r>
-      <w:r>
-        <w:rPr>
-          <w:lang w:val="en-US"/>
-        </w:rPr>
-        <w:t xml:space="preserve"> has the lowest </w:t>
-      </w:r>
-      <w:r>
-        <w:rPr>
-          <w:lang w:val="en-US"/>
-        </w:rPr>
-        <w:t>validation</w:t>
-      </w:r>
-      <w:r>
-        <w:rPr>
-          <w:lang w:val="en-US"/>
-        </w:rPr>
-        <w:t xml:space="preserve"> error. </w:t>
-      </w:r>
-      <w:r>
-        <w:rPr>
-          <w:lang w:val="en-US"/>
-        </w:rPr>
-        <w:br/>
-      </w:r>
-      <w:r>
-        <w:rPr>
-          <w:lang w:val="en-US"/>
-        </w:rPr>
-        <w:t xml:space="preserve">Validation error: </w:t>
-      </w:r>
-      <w:r>
-        <w:rPr>
-          <w:lang w:val="en-US"/>
-        </w:rPr>
-        <w:t>0.305228632706</w:t>
-      </w:r>
-      <w:r>
-        <w:rPr>
-          <w:lang w:val="en-US"/>
-        </w:rPr>
-        <w:br/>
-      </w:r>
-      <w:r>
-        <w:rPr>
-          <w:lang w:val="en-US"/>
-        </w:rPr>
-        <w:t>Testing error</w:t>
-      </w:r>
-      <w:r>
-        <w:rPr>
-          <w:lang w:val="en-US"/>
-        </w:rPr>
-        <w:t>:</w:t>
-      </w:r>
-      <w:r>
-        <w:rPr>
-          <w:lang w:val="en-US"/>
-        </w:rPr>
-        <w:t xml:space="preserve"> 0.3837016046508086</w:t>
-      </w:r>
-    </w:p>
-    <w:p>
-      <w:pPr>
-        <w:rPr>
-          <w:lang w:val="en-US"/>
-        </w:rPr>
-      </w:pPr>
-      <w:r>
-        <w:rPr>
-          <w:noProof/>
-          <w:lang w:eastAsia="de-AT"/>
-        </w:rPr>
-        <w:drawing>
-          <wp:inline distT="0" distB="0" distL="0" distR="0" wp14:anchorId="721015AB" wp14:editId="6E1C3542">
-            <wp:extent cx="5760720" cy="2912745"/>
-            <wp:effectExtent l="0" t="0" r="0" b="1905"/>
-            <wp:docPr id="6" name="Grafik 6"/>
             <wp:cNvGraphicFramePr>
               <a:graphicFrameLocks xmlns:a="http://schemas.openxmlformats.org/drawingml/2006/main" noChangeAspect="1"/>
             </wp:cNvGraphicFramePr>
@@ -953,6 +874,123 @@
                   <pic:spPr>
                     <a:xfrm>
                       <a:off x="0" y="0"/>
+                      <a:ext cx="5760720" cy="2993390"/>
+                    </a:xfrm>
+                    <a:prstGeom prst="rect">
+                      <a:avLst/>
+                    </a:prstGeom>
+                  </pic:spPr>
+                </pic:pic>
+              </a:graphicData>
+            </a:graphic>
+          </wp:inline>
+        </w:drawing>
+      </w:r>
+    </w:p>
+    <w:p>
+      <w:pPr>
+        <w:pStyle w:val="Heading1"/>
+        <w:rPr>
+          <w:lang w:val="en-US"/>
+        </w:rPr>
+      </w:pPr>
+      <w:r>
+        <w:rPr>
+          <w:lang w:val="en-US"/>
+        </w:rPr>
+        <w:t>Plot of polynomial degree with lowest training error</w:t>
+      </w:r>
+    </w:p>
+    <w:p>
+      <w:pPr>
+        <w:rPr>
+          <w:lang w:val="en-US"/>
+        </w:rPr>
+      </w:pPr>
+      <w:r>
+        <w:rPr>
+          <w:lang w:val="en-US"/>
+        </w:rPr>
+        <w:t xml:space="preserve">The polynomial degree 13 has the lowest validation error. </w:t>
+      </w:r>
+      <w:r>
+        <w:rPr>
+          <w:lang w:val="en-US"/>
+        </w:rPr>
+        <w:br/>
+      </w:r>
+      <w:r>
+        <w:rPr>
+          <w:lang w:val="en-US"/>
+        </w:rPr>
+        <w:t xml:space="preserve">Validation error: </w:t>
+      </w:r>
+      <w:r>
+        <w:rPr>
+          <w:lang w:val="en-US"/>
+        </w:rPr>
+        <w:t>0.305228632706</w:t>
+      </w:r>
+      <w:r>
+        <w:rPr>
+          <w:lang w:val="en-US"/>
+        </w:rPr>
+        <w:br/>
+      </w:r>
+      <w:r>
+        <w:rPr>
+          <w:lang w:val="en-US"/>
+        </w:rPr>
+        <w:t>Testing error</w:t>
+      </w:r>
+      <w:r>
+        <w:rPr>
+          <w:lang w:val="en-US"/>
+        </w:rPr>
+        <w:t>:</w:t>
+      </w:r>
+      <w:r>
+        <w:rPr>
+          <w:lang w:val="en-US"/>
+        </w:rPr>
+        <w:t xml:space="preserve"> 0.3837016046508086</w:t>
+      </w:r>
+    </w:p>
+    <w:p>
+      <w:pPr>
+        <w:rPr>
+          <w:lang w:val="en-US"/>
+        </w:rPr>
+      </w:pPr>
+      <w:r>
+        <w:rPr>
+          <w:noProof/>
+          <w:lang w:eastAsia="en-GB"/>
+        </w:rPr>
+        <w:drawing>
+          <wp:inline distT="0" distB="0" distL="0" distR="0" wp14:anchorId="721015AB" wp14:editId="6E1C3542">
+            <wp:extent cx="5760720" cy="2912745"/>
+            <wp:effectExtent l="0" t="0" r="0" b="1905"/>
+            <wp:docPr id="6" name="Grafik 6"/>
+            <wp:cNvGraphicFramePr>
+              <a:graphicFrameLocks xmlns:a="http://schemas.openxmlformats.org/drawingml/2006/main" noChangeAspect="1"/>
+            </wp:cNvGraphicFramePr>
+            <a:graphic xmlns:a="http://schemas.openxmlformats.org/drawingml/2006/main">
+              <a:graphicData uri="http://schemas.openxmlformats.org/drawingml/2006/picture">
+                <pic:pic xmlns:pic="http://schemas.openxmlformats.org/drawingml/2006/picture">
+                  <pic:nvPicPr>
+                    <pic:cNvPr id="1" name=""/>
+                    <pic:cNvPicPr/>
+                  </pic:nvPicPr>
+                  <pic:blipFill>
+                    <a:blip r:embed="rId10"/>
+                    <a:stretch>
+                      <a:fillRect/>
+                    </a:stretch>
+                  </pic:blipFill>
+                  <pic:spPr>
+                    <a:xfrm>
+                      <a:off x="0" y="0"/>
                       <a:ext cx="5760720" cy="2912745"/>
                     </a:xfrm>
                     <a:prstGeom prst="rect">
@@ -968,9 +1006,7 @@
     </w:p>
     <w:p>
       <w:pPr>
-        <w:rPr>
-          <w:lang w:val="en-US"/>
-        </w:rPr>
+        <w:pStyle w:val="Heading1"/>
       </w:pPr>
       <w:r>
         <w:rPr>
@@ -978,7 +1014,78 @@
         </w:rPr>
         <w:br w:type="page"/>
       </w:r>
+      <w:r>
+        <w:rPr>
+          <w:lang w:val="en-US"/>
+        </w:rPr>
+        <w:lastRenderedPageBreak/>
+        <w:t>Derivation of Gradient</w:t>
+      </w:r>
+      <w:r>
+        <w:t xml:space="preserve"> </w:t>
+      </w:r>
+    </w:p>
+    <w:p>
+      <w:pPr>
+        <w:rPr>
+          <w:lang w:val="en-US"/>
+        </w:rPr>
+      </w:pPr>
       <w:bookmarkStart w:id="0" w:name="_GoBack"/>
+      <w:r>
+        <w:rPr>
+          <w:noProof/>
+          <w:lang w:eastAsia="en-GB"/>
+        </w:rPr>
+        <w:drawing>
+          <wp:inline distT="0" distB="0" distL="0" distR="0" wp14:anchorId="09A52285" wp14:editId="0B002E36">
+            <wp:extent cx="5537835" cy="7840217"/>
+            <wp:effectExtent l="0" t="0" r="0" b="8890"/>
+            <wp:docPr id="8" name="Picture 8" descr="2.png"/>
+            <wp:cNvGraphicFramePr>
+              <a:graphicFrameLocks xmlns:a="http://schemas.openxmlformats.org/drawingml/2006/main" noChangeAspect="1"/>
+            </wp:cNvGraphicFramePr>
+            <a:graphic xmlns:a="http://schemas.openxmlformats.org/drawingml/2006/main">
+              <a:graphicData uri="http://schemas.openxmlformats.org/drawingml/2006/picture">
+                <pic:pic xmlns:pic="http://schemas.openxmlformats.org/drawingml/2006/picture">
+                  <pic:nvPicPr>
+                    <pic:cNvPr id="0" name="Picture 2" descr="2.png"/>
+                    <pic:cNvPicPr>
+                      <a:picLocks noChangeAspect="1" noChangeArrowheads="1"/>
+                    </pic:cNvPicPr>
+                  </pic:nvPicPr>
+                  <pic:blipFill>
+                    <a:blip r:embed="rId11">
+                      <a:extLst>
+                        <a:ext uri="{28A0092B-C50C-407E-A947-70E740481C1C}">
+                          <a14:useLocalDpi xmlns:a14="http://schemas.microsoft.com/office/drawing/2010/main" val="0"/>
+                        </a:ext>
+                      </a:extLst>
+                    </a:blip>
+                    <a:srcRect/>
+                    <a:stretch>
+                      <a:fillRect/>
+                    </a:stretch>
+                  </pic:blipFill>
+                  <pic:spPr bwMode="auto">
+                    <a:xfrm>
+                      <a:off x="0" y="0"/>
+                      <a:ext cx="5541018" cy="7844723"/>
+                    </a:xfrm>
+                    <a:prstGeom prst="rect">
+                      <a:avLst/>
+                    </a:prstGeom>
+                    <a:noFill/>
+                    <a:ln>
+                      <a:noFill/>
+                    </a:ln>
+                  </pic:spPr>
+                </pic:pic>
+              </a:graphicData>
+            </a:graphic>
+          </wp:inline>
+        </w:drawing>
+      </w:r>
       <w:bookmarkEnd w:id="0"/>
     </w:p>
     <w:sectPr>
@@ -992,7 +1099,7 @@
 </file>
 
 <file path=word/styles.xml><?xml version="1.0" encoding="utf-8"?>
-<w:styles xmlns:mc="http://schemas.openxmlformats.org/markup-compatibility/2006" xmlns:r="http://schemas.openxmlformats.org/officeDocument/2006/relationships" xmlns:w="http://schemas.openxmlformats.org/wordprocessingml/2006/main" xmlns:w14="http://schemas.microsoft.com/office/word/2010/wordml" xmlns:w15="http://schemas.microsoft.com/office/word/2012/wordml" xmlns:w16se="http://schemas.microsoft.com/office/word/2015/wordml/symex" mc:Ignorable="w14 w15 w16se">
+<w:styles xmlns:mc="http://schemas.openxmlformats.org/markup-compatibility/2006" xmlns:r="http://schemas.openxmlformats.org/officeDocument/2006/relationships" xmlns:w="http://schemas.openxmlformats.org/wordprocessingml/2006/main" xmlns:w14="http://schemas.microsoft.com/office/word/2010/wordml" xmlns:w15="http://schemas.microsoft.com/office/word/2012/wordml" mc:Ignorable="w14 w15">
   <w:docDefaults>
     <w:rPrDefault>
       <w:rPr>
@@ -1008,7 +1115,7 @@
       </w:pPr>
     </w:pPrDefault>
   </w:docDefaults>
-  <w:latentStyles w:defLockedState="0" w:defUIPriority="99" w:defSemiHidden="0" w:defUnhideWhenUsed="0" w:defQFormat="0" w:count="374">
+  <w:latentStyles w:defLockedState="0" w:defUIPriority="99" w:defSemiHidden="0" w:defUnhideWhenUsed="0" w:defQFormat="0" w:count="382">
     <w:lsdException w:name="Normal" w:uiPriority="0" w:qFormat="1"/>
     <w:lsdException w:name="heading 1" w:uiPriority="9" w:qFormat="1"/>
     <w:lsdException w:name="heading 2" w:semiHidden="1" w:uiPriority="9" w:unhideWhenUsed="1" w:qFormat="1"/>
@@ -1383,15 +1490,15 @@
     <w:lsdException w:name="Mention" w:semiHidden="1" w:unhideWhenUsed="1"/>
     <w:lsdException w:name="Smart Hyperlink" w:semiHidden="1" w:unhideWhenUsed="1"/>
   </w:latentStyles>
-  <w:style w:type="paragraph" w:default="1" w:styleId="Standard">
+  <w:style w:type="paragraph" w:default="1" w:styleId="Normal">
     <w:name w:val="Normal"/>
     <w:qFormat/>
   </w:style>
-  <w:style w:type="paragraph" w:styleId="berschrift1">
+  <w:style w:type="paragraph" w:styleId="Heading1">
     <w:name w:val="heading 1"/>
-    <w:basedOn w:val="Standard"/>
-    <w:next w:val="Standard"/>
-    <w:link w:val="berschrift1Zchn"/>
+    <w:basedOn w:val="Normal"/>
+    <w:next w:val="Normal"/>
+    <w:link w:val="Heading1Char"/>
     <w:uiPriority w:val="9"/>
     <w:qFormat/>
     <w:rsid w:val="000365A6"/>
@@ -1408,11 +1515,11 @@
       <w:szCs w:val="32"/>
     </w:rPr>
   </w:style>
-  <w:style w:type="paragraph" w:styleId="berschrift2">
+  <w:style w:type="paragraph" w:styleId="Heading2">
     <w:name w:val="heading 2"/>
-    <w:basedOn w:val="Standard"/>
-    <w:next w:val="Standard"/>
-    <w:link w:val="berschrift2Zchn"/>
+    <w:basedOn w:val="Normal"/>
+    <w:next w:val="Normal"/>
+    <w:link w:val="Heading2Char"/>
     <w:uiPriority w:val="9"/>
     <w:unhideWhenUsed/>
     <w:qFormat/>
@@ -1430,11 +1537,11 @@
       <w:szCs w:val="26"/>
     </w:rPr>
   </w:style>
-  <w:style w:type="paragraph" w:styleId="berschrift3">
+  <w:style w:type="paragraph" w:styleId="Heading3">
     <w:name w:val="heading 3"/>
-    <w:basedOn w:val="Standard"/>
-    <w:next w:val="Standard"/>
-    <w:link w:val="berschrift3Zchn"/>
+    <w:basedOn w:val="Normal"/>
+    <w:next w:val="Normal"/>
+    <w:link w:val="Heading3Char"/>
     <w:uiPriority w:val="9"/>
     <w:unhideWhenUsed/>
     <w:qFormat/>
@@ -1452,13 +1559,12 @@
       <w:szCs w:val="24"/>
     </w:rPr>
   </w:style>
-  <w:style w:type="character" w:default="1" w:styleId="Absatz-Standardschriftart">
+  <w:style w:type="character" w:default="1" w:styleId="DefaultParagraphFont">
     <w:name w:val="Default Paragraph Font"/>
     <w:uiPriority w:val="1"/>
-    <w:semiHidden/>
     <w:unhideWhenUsed/>
   </w:style>
-  <w:style w:type="table" w:default="1" w:styleId="NormaleTabelle">
+  <w:style w:type="table" w:default="1" w:styleId="TableNormal">
     <w:name w:val="Normal Table"/>
     <w:uiPriority w:val="99"/>
     <w:semiHidden/>
@@ -1473,17 +1579,17 @@
       </w:tblCellMar>
     </w:tblPr>
   </w:style>
-  <w:style w:type="numbering" w:default="1" w:styleId="KeineListe">
+  <w:style w:type="numbering" w:default="1" w:styleId="NoList">
     <w:name w:val="No List"/>
     <w:uiPriority w:val="99"/>
     <w:semiHidden/>
     <w:unhideWhenUsed/>
   </w:style>
-  <w:style w:type="paragraph" w:styleId="Titel">
+  <w:style w:type="paragraph" w:styleId="Title">
     <w:name w:val="Title"/>
-    <w:basedOn w:val="Standard"/>
-    <w:next w:val="Standard"/>
-    <w:link w:val="TitelZchn"/>
+    <w:basedOn w:val="Normal"/>
+    <w:next w:val="Normal"/>
+    <w:link w:val="TitleChar"/>
     <w:uiPriority w:val="10"/>
     <w:qFormat/>
     <w:rsid w:val="003E1220"/>
@@ -1499,10 +1605,10 @@
       <w:szCs w:val="56"/>
     </w:rPr>
   </w:style>
-  <w:style w:type="character" w:customStyle="1" w:styleId="TitelZchn">
-    <w:name w:val="Titel Zchn"/>
-    <w:basedOn w:val="Absatz-Standardschriftart"/>
-    <w:link w:val="Titel"/>
+  <w:style w:type="character" w:customStyle="1" w:styleId="TitleChar">
+    <w:name w:val="Title Char"/>
+    <w:basedOn w:val="DefaultParagraphFont"/>
+    <w:link w:val="Title"/>
     <w:uiPriority w:val="10"/>
     <w:rsid w:val="003E1220"/>
     <w:rPr>
@@ -1513,10 +1619,10 @@
       <w:szCs w:val="56"/>
     </w:rPr>
   </w:style>
-  <w:style w:type="character" w:customStyle="1" w:styleId="berschrift2Zchn">
-    <w:name w:val="Überschrift 2 Zchn"/>
-    <w:basedOn w:val="Absatz-Standardschriftart"/>
-    <w:link w:val="berschrift2"/>
+  <w:style w:type="character" w:customStyle="1" w:styleId="Heading2Char">
+    <w:name w:val="Heading 2 Char"/>
+    <w:basedOn w:val="DefaultParagraphFont"/>
+    <w:link w:val="Heading2"/>
     <w:uiPriority w:val="9"/>
     <w:rsid w:val="000365A6"/>
     <w:rPr>
@@ -1526,10 +1632,10 @@
       <w:szCs w:val="26"/>
     </w:rPr>
   </w:style>
-  <w:style w:type="character" w:customStyle="1" w:styleId="berschrift1Zchn">
-    <w:name w:val="Überschrift 1 Zchn"/>
-    <w:basedOn w:val="Absatz-Standardschriftart"/>
-    <w:link w:val="berschrift1"/>
+  <w:style w:type="character" w:customStyle="1" w:styleId="Heading1Char">
+    <w:name w:val="Heading 1 Char"/>
+    <w:basedOn w:val="DefaultParagraphFont"/>
+    <w:link w:val="Heading1"/>
     <w:uiPriority w:val="9"/>
     <w:rsid w:val="000365A6"/>
     <w:rPr>
@@ -1539,15 +1645,16 @@
       <w:szCs w:val="32"/>
     </w:rPr>
   </w:style>
-  <w:style w:type="table" w:styleId="Tabellenraster">
+  <w:style w:type="table" w:styleId="TableGrid">
     <w:name w:val="Table Grid"/>
-    <w:basedOn w:val="NormaleTabelle"/>
+    <w:basedOn w:val="TableNormal"/>
     <w:uiPriority w:val="39"/>
     <w:rsid w:val="00AC303C"/>
     <w:pPr>
       <w:spacing w:after="0" w:line="240" w:lineRule="auto"/>
     </w:pPr>
     <w:tblPr>
+      <w:tblInd w:w="0" w:type="dxa"/>
       <w:tblBorders>
         <w:top w:val="single" w:sz="4" w:space="0" w:color="auto"/>
         <w:left w:val="single" w:sz="4" w:space="0" w:color="auto"/>
@@ -1556,12 +1663,18 @@
         <w:insideH w:val="single" w:sz="4" w:space="0" w:color="auto"/>
         <w:insideV w:val="single" w:sz="4" w:space="0" w:color="auto"/>
       </w:tblBorders>
+      <w:tblCellMar>
+        <w:top w:w="0" w:type="dxa"/>
+        <w:left w:w="108" w:type="dxa"/>
+        <w:bottom w:w="0" w:type="dxa"/>
+        <w:right w:w="108" w:type="dxa"/>
+      </w:tblCellMar>
     </w:tblPr>
   </w:style>
-  <w:style w:type="character" w:customStyle="1" w:styleId="berschrift3Zchn">
-    <w:name w:val="Überschrift 3 Zchn"/>
-    <w:basedOn w:val="Absatz-Standardschriftart"/>
-    <w:link w:val="berschrift3"/>
+  <w:style w:type="character" w:customStyle="1" w:styleId="Heading3Char">
+    <w:name w:val="Heading 3 Char"/>
+    <w:basedOn w:val="DefaultParagraphFont"/>
+    <w:link w:val="Heading3"/>
     <w:uiPriority w:val="9"/>
     <w:rsid w:val="00BD4945"/>
     <w:rPr>

</xml_diff>